<commit_message>
Updated documentation to reflect some changes
</commit_message>
<xml_diff>
--- a/docs/How do add new database target.docx
+++ b/docs/How do add new database target.docx
@@ -1,6 +1,6 @@
 
 <file path=word/document.xml><?xml version="1.0" encoding="utf-8"?>
-<w:document xmlns:wpc="http://schemas.microsoft.com/office/word/2010/wordprocessingCanvas" xmlns:mc="http://schemas.openxmlformats.org/markup-compatibility/2006" xmlns:o="urn:schemas-microsoft-com:office:office" xmlns:r="http://schemas.openxmlformats.org/officeDocument/2006/relationships" xmlns:m="http://schemas.openxmlformats.org/officeDocument/2006/math" xmlns:v="urn:schemas-microsoft-com:vml" xmlns:wp14="http://schemas.microsoft.com/office/word/2010/wordprocessingDrawing" xmlns:wp="http://schemas.openxmlformats.org/drawingml/2006/wordprocessingDrawing" xmlns:w10="urn:schemas-microsoft-com:office:word" xmlns:w="http://schemas.openxmlformats.org/wordprocessingml/2006/main" xmlns:w14="http://schemas.microsoft.com/office/word/2010/wordml" xmlns:w15="http://schemas.microsoft.com/office/word/2012/wordml" xmlns:wpg="http://schemas.microsoft.com/office/word/2010/wordprocessingGroup" xmlns:wpi="http://schemas.microsoft.com/office/word/2010/wordprocessingInk" xmlns:wne="http://schemas.microsoft.com/office/word/2006/wordml" xmlns:wps="http://schemas.microsoft.com/office/word/2010/wordprocessingShape" mc:Ignorable="w14 w15 wp14">
+<w:document xmlns:wpc="http://schemas.microsoft.com/office/word/2010/wordprocessingCanvas" xmlns:cx="http://schemas.microsoft.com/office/drawing/2014/chartex" xmlns:cx1="http://schemas.microsoft.com/office/drawing/2015/9/8/chartex" xmlns:cx2="http://schemas.microsoft.com/office/drawing/2015/10/21/chartex" xmlns:cx3="http://schemas.microsoft.com/office/drawing/2016/5/9/chartex" xmlns:cx4="http://schemas.microsoft.com/office/drawing/2016/5/10/chartex" xmlns:cx5="http://schemas.microsoft.com/office/drawing/2016/5/11/chartex" xmlns:cx6="http://schemas.microsoft.com/office/drawing/2016/5/12/chartex" xmlns:cx7="http://schemas.microsoft.com/office/drawing/2016/5/13/chartex" xmlns:cx8="http://schemas.microsoft.com/office/drawing/2016/5/14/chartex" xmlns:mc="http://schemas.openxmlformats.org/markup-compatibility/2006" xmlns:aink="http://schemas.microsoft.com/office/drawing/2016/ink" xmlns:am3d="http://schemas.microsoft.com/office/drawing/2017/model3d" xmlns:o="urn:schemas-microsoft-com:office:office" xmlns:r="http://schemas.openxmlformats.org/officeDocument/2006/relationships" xmlns:m="http://schemas.openxmlformats.org/officeDocument/2006/math" xmlns:v="urn:schemas-microsoft-com:vml" xmlns:wp14="http://schemas.microsoft.com/office/word/2010/wordprocessingDrawing" xmlns:wp="http://schemas.openxmlformats.org/drawingml/2006/wordprocessingDrawing" xmlns:w10="urn:schemas-microsoft-com:office:word" xmlns:w="http://schemas.openxmlformats.org/wordprocessingml/2006/main" xmlns:w14="http://schemas.microsoft.com/office/word/2010/wordml" xmlns:w15="http://schemas.microsoft.com/office/word/2012/wordml" xmlns:w16cid="http://schemas.microsoft.com/office/word/2016/wordml/cid" xmlns:w16se="http://schemas.microsoft.com/office/word/2015/wordml/symex" xmlns:wpg="http://schemas.microsoft.com/office/word/2010/wordprocessingGroup" xmlns:wpi="http://schemas.microsoft.com/office/word/2010/wordprocessingInk" xmlns:wne="http://schemas.microsoft.com/office/word/2006/wordml" xmlns:wps="http://schemas.microsoft.com/office/word/2010/wordprocessingShape" mc:Ignorable="w14 w15 w16se w16cid wp14">
   <w:body>
     <w:p>
       <w:r>
@@ -32,59 +32,6 @@
       <w:pPr>
         <w:pStyle w:val="ListParagraph"/>
       </w:pPr>
-      <w:r>
-        <w:rPr>
-          <w:noProof/>
-        </w:rPr>
-        <w:drawing>
-          <wp:inline distT="0" distB="0" distL="0" distR="0">
-            <wp:extent cx="3970020" cy="4617720"/>
-            <wp:effectExtent l="0" t="0" r="0" b="0"/>
-            <wp:docPr id="1" name="Picture 1" descr="C:\@work\collateral\zabbix\docs\1.PNG"/>
-            <wp:cNvGraphicFramePr>
-              <a:graphicFrameLocks xmlns:a="http://schemas.openxmlformats.org/drawingml/2006/main" noChangeAspect="1"/>
-            </wp:cNvGraphicFramePr>
-            <a:graphic xmlns:a="http://schemas.openxmlformats.org/drawingml/2006/main">
-              <a:graphicData uri="http://schemas.openxmlformats.org/drawingml/2006/picture">
-                <pic:pic xmlns:pic="http://schemas.openxmlformats.org/drawingml/2006/picture">
-                  <pic:nvPicPr>
-                    <pic:cNvPr id="0" name="Picture 1" descr="C:\@work\collateral\zabbix\docs\1.PNG"/>
-                    <pic:cNvPicPr>
-                      <a:picLocks noChangeAspect="1" noChangeArrowheads="1"/>
-                    </pic:cNvPicPr>
-                  </pic:nvPicPr>
-                  <pic:blipFill>
-                    <a:blip r:embed="rId5">
-                      <a:extLst>
-                        <a:ext uri="{28A0092B-C50C-407E-A947-70E740481C1C}">
-                          <a14:useLocalDpi xmlns:a14="http://schemas.microsoft.com/office/drawing/2010/main" val="0"/>
-                        </a:ext>
-                      </a:extLst>
-                    </a:blip>
-                    <a:srcRect/>
-                    <a:stretch>
-                      <a:fillRect/>
-                    </a:stretch>
-                  </pic:blipFill>
-                  <pic:spPr bwMode="auto">
-                    <a:xfrm>
-                      <a:off x="0" y="0"/>
-                      <a:ext cx="3970020" cy="4617720"/>
-                    </a:xfrm>
-                    <a:prstGeom prst="rect">
-                      <a:avLst/>
-                    </a:prstGeom>
-                    <a:noFill/>
-                    <a:ln>
-                      <a:noFill/>
-                    </a:ln>
-                  </pic:spPr>
-                </pic:pic>
-              </a:graphicData>
-            </a:graphic>
-          </wp:inline>
-        </w:drawing>
-      </w:r>
     </w:p>
     <w:p>
       <w:pPr>
@@ -107,59 +54,6 @@
       <w:pPr>
         <w:pStyle w:val="ListParagraph"/>
       </w:pPr>
-      <w:r>
-        <w:rPr>
-          <w:noProof/>
-        </w:rPr>
-        <w:drawing>
-          <wp:inline distT="0" distB="0" distL="0" distR="0">
-            <wp:extent cx="5943600" cy="1957234"/>
-            <wp:effectExtent l="0" t="0" r="0" b="5080"/>
-            <wp:docPr id="4" name="Picture 4" descr="C:\@work\collateral\zabbix\docs\Inkednewhost_LI.jpg"/>
-            <wp:cNvGraphicFramePr>
-              <a:graphicFrameLocks xmlns:a="http://schemas.openxmlformats.org/drawingml/2006/main" noChangeAspect="1"/>
-            </wp:cNvGraphicFramePr>
-            <a:graphic xmlns:a="http://schemas.openxmlformats.org/drawingml/2006/main">
-              <a:graphicData uri="http://schemas.openxmlformats.org/drawingml/2006/picture">
-                <pic:pic xmlns:pic="http://schemas.openxmlformats.org/drawingml/2006/picture">
-                  <pic:nvPicPr>
-                    <pic:cNvPr id="0" name="Picture 4" descr="C:\@work\collateral\zabbix\docs\Inkednewhost_LI.jpg"/>
-                    <pic:cNvPicPr>
-                      <a:picLocks noChangeAspect="1" noChangeArrowheads="1"/>
-                    </pic:cNvPicPr>
-                  </pic:nvPicPr>
-                  <pic:blipFill>
-                    <a:blip r:embed="rId6">
-                      <a:extLst>
-                        <a:ext uri="{28A0092B-C50C-407E-A947-70E740481C1C}">
-                          <a14:useLocalDpi xmlns:a14="http://schemas.microsoft.com/office/drawing/2010/main" val="0"/>
-                        </a:ext>
-                      </a:extLst>
-                    </a:blip>
-                    <a:srcRect/>
-                    <a:stretch>
-                      <a:fillRect/>
-                    </a:stretch>
-                  </pic:blipFill>
-                  <pic:spPr bwMode="auto">
-                    <a:xfrm>
-                      <a:off x="0" y="0"/>
-                      <a:ext cx="5943600" cy="1957234"/>
-                    </a:xfrm>
-                    <a:prstGeom prst="rect">
-                      <a:avLst/>
-                    </a:prstGeom>
-                    <a:noFill/>
-                    <a:ln>
-                      <a:noFill/>
-                    </a:ln>
-                  </pic:spPr>
-                </pic:pic>
-              </a:graphicData>
-            </a:graphic>
-          </wp:inline>
-        </w:drawing>
-      </w:r>
     </w:p>
     <w:p>
       <w:pPr>
@@ -182,7 +76,17 @@
         </w:numPr>
       </w:pPr>
       <w:r>
-        <w:t>Host name in format – DB2LUV hostname.domainname DATABASENAME</w:t>
+        <w:t xml:space="preserve">Host name in format – DB2LUV </w:t>
+      </w:r>
+      <w:proofErr w:type="spellStart"/>
+      <w:proofErr w:type="gramStart"/>
+      <w:r>
+        <w:t>hostname.domainname</w:t>
+      </w:r>
+      <w:proofErr w:type="spellEnd"/>
+      <w:proofErr w:type="gramEnd"/>
+      <w:r>
+        <w:t xml:space="preserve"> DATABASENAME</w:t>
       </w:r>
     </w:p>
     <w:p>
@@ -206,7 +110,6 @@
         </w:numPr>
       </w:pPr>
       <w:r>
-        <w:lastRenderedPageBreak/>
         <w:t>Agent interface -&gt; IP address of appropriate management host where monitoring scripts will be executed</w:t>
       </w:r>
     </w:p>
@@ -219,59 +122,6 @@
       <w:pPr>
         <w:pStyle w:val="ListParagraph"/>
       </w:pPr>
-      <w:r>
-        <w:rPr>
-          <w:noProof/>
-        </w:rPr>
-        <w:drawing>
-          <wp:inline distT="0" distB="0" distL="0" distR="0">
-            <wp:extent cx="5943600" cy="5688173"/>
-            <wp:effectExtent l="0" t="0" r="0" b="8255"/>
-            <wp:docPr id="5" name="Picture 5" descr="C:\@work\collateral\zabbix\docs\Inkednewhost_create_data_LI.jpg"/>
-            <wp:cNvGraphicFramePr>
-              <a:graphicFrameLocks xmlns:a="http://schemas.openxmlformats.org/drawingml/2006/main" noChangeAspect="1"/>
-            </wp:cNvGraphicFramePr>
-            <a:graphic xmlns:a="http://schemas.openxmlformats.org/drawingml/2006/main">
-              <a:graphicData uri="http://schemas.openxmlformats.org/drawingml/2006/picture">
-                <pic:pic xmlns:pic="http://schemas.openxmlformats.org/drawingml/2006/picture">
-                  <pic:nvPicPr>
-                    <pic:cNvPr id="0" name="Picture 5" descr="C:\@work\collateral\zabbix\docs\Inkednewhost_create_data_LI.jpg"/>
-                    <pic:cNvPicPr>
-                      <a:picLocks noChangeAspect="1" noChangeArrowheads="1"/>
-                    </pic:cNvPicPr>
-                  </pic:nvPicPr>
-                  <pic:blipFill>
-                    <a:blip r:embed="rId7">
-                      <a:extLst>
-                        <a:ext uri="{28A0092B-C50C-407E-A947-70E740481C1C}">
-                          <a14:useLocalDpi xmlns:a14="http://schemas.microsoft.com/office/drawing/2010/main" val="0"/>
-                        </a:ext>
-                      </a:extLst>
-                    </a:blip>
-                    <a:srcRect/>
-                    <a:stretch>
-                      <a:fillRect/>
-                    </a:stretch>
-                  </pic:blipFill>
-                  <pic:spPr bwMode="auto">
-                    <a:xfrm>
-                      <a:off x="0" y="0"/>
-                      <a:ext cx="5943600" cy="5688173"/>
-                    </a:xfrm>
-                    <a:prstGeom prst="rect">
-                      <a:avLst/>
-                    </a:prstGeom>
-                    <a:noFill/>
-                    <a:ln>
-                      <a:noFill/>
-                    </a:ln>
-                  </pic:spPr>
-                </pic:pic>
-              </a:graphicData>
-            </a:graphic>
-          </wp:inline>
-        </w:drawing>
-      </w:r>
     </w:p>
     <w:p>
       <w:pPr>
@@ -297,7 +147,15 @@
         <w:t>For standalone server add template for database monitoring and template for OS monitoring (Linux or Windows)</w:t>
       </w:r>
       <w:r>
-        <w:t>. To add templates after selection ‘Add’ link has to be clicked on.</w:t>
+        <w:t xml:space="preserve">. To add templates after selection ‘Add’ link </w:t>
+      </w:r>
+      <w:proofErr w:type="gramStart"/>
+      <w:r>
+        <w:t>has to</w:t>
+      </w:r>
+      <w:proofErr w:type="gramEnd"/>
+      <w:r>
+        <w:t xml:space="preserve"> be clicked on.</w:t>
       </w:r>
     </w:p>
     <w:p>
@@ -305,44 +163,6 @@
         <w:pStyle w:val="ListParagraph"/>
         <w:ind w:left="1080"/>
       </w:pPr>
-      <w:r>
-        <w:lastRenderedPageBreak/>
-        <w:drawing>
-          <wp:inline distT="0" distB="0" distL="0" distR="0" wp14:anchorId="4963F22B" wp14:editId="3A8711A7">
-            <wp:extent cx="5943600" cy="2924810"/>
-            <wp:effectExtent l="0" t="0" r="0" b="8890"/>
-            <wp:docPr id="6" name="Picture 6"/>
-            <wp:cNvGraphicFramePr>
-              <a:graphicFrameLocks xmlns:a="http://schemas.openxmlformats.org/drawingml/2006/main" noChangeAspect="1"/>
-            </wp:cNvGraphicFramePr>
-            <a:graphic xmlns:a="http://schemas.openxmlformats.org/drawingml/2006/main">
-              <a:graphicData uri="http://schemas.openxmlformats.org/drawingml/2006/picture">
-                <pic:pic xmlns:pic="http://schemas.openxmlformats.org/drawingml/2006/picture">
-                  <pic:nvPicPr>
-                    <pic:cNvPr id="1" name=""/>
-                    <pic:cNvPicPr/>
-                  </pic:nvPicPr>
-                  <pic:blipFill>
-                    <a:blip r:embed="rId8"/>
-                    <a:stretch>
-                      <a:fillRect/>
-                    </a:stretch>
-                  </pic:blipFill>
-                  <pic:spPr>
-                    <a:xfrm>
-                      <a:off x="0" y="0"/>
-                      <a:ext cx="5943600" cy="2924810"/>
-                    </a:xfrm>
-                    <a:prstGeom prst="rect">
-                      <a:avLst/>
-                    </a:prstGeom>
-                  </pic:spPr>
-                </pic:pic>
-              </a:graphicData>
-            </a:graphic>
-          </wp:inline>
-        </w:drawing>
-      </w:r>
     </w:p>
     <w:p>
       <w:pPr>
@@ -385,7 +205,15 @@
         <w:pStyle w:val="ListParagraph"/>
       </w:pPr>
       <w:r>
-        <w:t>At least the following fields has to be updated</w:t>
+        <w:t xml:space="preserve">At least the following fields </w:t>
+      </w:r>
+      <w:proofErr w:type="gramStart"/>
+      <w:r>
+        <w:t>has to</w:t>
+      </w:r>
+      <w:proofErr w:type="gramEnd"/>
+      <w:r>
+        <w:t xml:space="preserve"> be updated</w:t>
       </w:r>
     </w:p>
     <w:p>
@@ -436,7 +264,15 @@
         </w:numPr>
       </w:pPr>
       <w:r>
-        <w:t>{$PASSWORD} – encrypted password for username, it has to be encrypted, see below</w:t>
+        <w:t xml:space="preserve">{$PASSWORD} – encrypted password for username, it </w:t>
+      </w:r>
+      <w:proofErr w:type="gramStart"/>
+      <w:r>
+        <w:t>has to</w:t>
+      </w:r>
+      <w:proofErr w:type="gramEnd"/>
+      <w:r>
+        <w:t xml:space="preserve"> be encrypted, see below</w:t>
       </w:r>
     </w:p>
     <w:p>
@@ -470,44 +306,6 @@
       <w:pPr>
         <w:pStyle w:val="ListParagraph"/>
       </w:pPr>
-      <w:r>
-        <w:lastRenderedPageBreak/>
-        <w:drawing>
-          <wp:inline distT="0" distB="0" distL="0" distR="0" wp14:anchorId="4234DDA7" wp14:editId="1FFAA867">
-            <wp:extent cx="5943600" cy="6118225"/>
-            <wp:effectExtent l="0" t="0" r="0" b="0"/>
-            <wp:docPr id="7" name="Picture 7"/>
-            <wp:cNvGraphicFramePr>
-              <a:graphicFrameLocks xmlns:a="http://schemas.openxmlformats.org/drawingml/2006/main" noChangeAspect="1"/>
-            </wp:cNvGraphicFramePr>
-            <a:graphic xmlns:a="http://schemas.openxmlformats.org/drawingml/2006/main">
-              <a:graphicData uri="http://schemas.openxmlformats.org/drawingml/2006/picture">
-                <pic:pic xmlns:pic="http://schemas.openxmlformats.org/drawingml/2006/picture">
-                  <pic:nvPicPr>
-                    <pic:cNvPr id="1" name=""/>
-                    <pic:cNvPicPr/>
-                  </pic:nvPicPr>
-                  <pic:blipFill>
-                    <a:blip r:embed="rId9"/>
-                    <a:stretch>
-                      <a:fillRect/>
-                    </a:stretch>
-                  </pic:blipFill>
-                  <pic:spPr>
-                    <a:xfrm>
-                      <a:off x="0" y="0"/>
-                      <a:ext cx="5943600" cy="6118225"/>
-                    </a:xfrm>
-                    <a:prstGeom prst="rect">
-                      <a:avLst/>
-                    </a:prstGeom>
-                  </pic:spPr>
-                </pic:pic>
-              </a:graphicData>
-            </a:graphic>
-          </wp:inline>
-        </w:drawing>
-      </w:r>
     </w:p>
     <w:p>
       <w:pPr>
@@ -546,144 +344,31 @@
       <w:pPr>
         <w:pStyle w:val="ListParagraph"/>
       </w:pPr>
-      <w:r>
-        <w:lastRenderedPageBreak/>
-        <w:drawing>
-          <wp:inline distT="0" distB="0" distL="0" distR="0" wp14:anchorId="534DB1C7" wp14:editId="73EDD6AE">
-            <wp:extent cx="5943600" cy="3729355"/>
-            <wp:effectExtent l="0" t="0" r="0" b="4445"/>
-            <wp:docPr id="9" name="Picture 9"/>
-            <wp:cNvGraphicFramePr>
-              <a:graphicFrameLocks xmlns:a="http://schemas.openxmlformats.org/drawingml/2006/main" noChangeAspect="1"/>
-            </wp:cNvGraphicFramePr>
-            <a:graphic xmlns:a="http://schemas.openxmlformats.org/drawingml/2006/main">
-              <a:graphicData uri="http://schemas.openxmlformats.org/drawingml/2006/picture">
-                <pic:pic xmlns:pic="http://schemas.openxmlformats.org/drawingml/2006/picture">
-                  <pic:nvPicPr>
-                    <pic:cNvPr id="1" name=""/>
-                    <pic:cNvPicPr/>
-                  </pic:nvPicPr>
-                  <pic:blipFill>
-                    <a:blip r:embed="rId10"/>
-                    <a:stretch>
-                      <a:fillRect/>
-                    </a:stretch>
-                  </pic:blipFill>
-                  <pic:spPr>
-                    <a:xfrm>
-                      <a:off x="0" y="0"/>
-                      <a:ext cx="5943600" cy="3729355"/>
-                    </a:xfrm>
-                    <a:prstGeom prst="rect">
-                      <a:avLst/>
-                    </a:prstGeom>
-                  </pic:spPr>
-                </pic:pic>
-              </a:graphicData>
-            </a:graphic>
-          </wp:inline>
-        </w:drawing>
-      </w:r>
-    </w:p>
-    <w:p>
-      <w:pPr>
-        <w:pStyle w:val="ListParagraph"/>
-      </w:pPr>
-    </w:p>
-    <w:p>
-      <w:pPr>
-        <w:pStyle w:val="ListParagraph"/>
-      </w:pPr>
-      <w:r>
-        <w:drawing>
-          <wp:inline distT="0" distB="0" distL="0" distR="0" wp14:anchorId="4BA92A54" wp14:editId="099101D4">
-            <wp:extent cx="5943600" cy="3335655"/>
-            <wp:effectExtent l="0" t="0" r="0" b="0"/>
-            <wp:docPr id="8" name="Picture 8"/>
-            <wp:cNvGraphicFramePr>
-              <a:graphicFrameLocks xmlns:a="http://schemas.openxmlformats.org/drawingml/2006/main" noChangeAspect="1"/>
-            </wp:cNvGraphicFramePr>
-            <a:graphic xmlns:a="http://schemas.openxmlformats.org/drawingml/2006/main">
-              <a:graphicData uri="http://schemas.openxmlformats.org/drawingml/2006/picture">
-                <pic:pic xmlns:pic="http://schemas.openxmlformats.org/drawingml/2006/picture">
-                  <pic:nvPicPr>
-                    <pic:cNvPr id="1" name=""/>
-                    <pic:cNvPicPr/>
-                  </pic:nvPicPr>
-                  <pic:blipFill>
-                    <a:blip r:embed="rId11"/>
-                    <a:stretch>
-                      <a:fillRect/>
-                    </a:stretch>
-                  </pic:blipFill>
-                  <pic:spPr>
-                    <a:xfrm>
-                      <a:off x="0" y="0"/>
-                      <a:ext cx="5943600" cy="3335655"/>
-                    </a:xfrm>
-                    <a:prstGeom prst="rect">
-                      <a:avLst/>
-                    </a:prstGeom>
-                  </pic:spPr>
-                </pic:pic>
-              </a:graphicData>
-            </a:graphic>
-          </wp:inline>
-        </w:drawing>
-      </w:r>
-    </w:p>
-    <w:p>
-      <w:pPr>
-        <w:pStyle w:val="ListParagraph"/>
-      </w:pPr>
-    </w:p>
-    <w:p>
-      <w:pPr>
-        <w:pStyle w:val="ListParagraph"/>
-      </w:pPr>
-    </w:p>
-    <w:p>
-      <w:pPr>
-        <w:pStyle w:val="ListParagraph"/>
-      </w:pPr>
-      <w:r>
-        <w:lastRenderedPageBreak/>
-        <w:drawing>
-          <wp:inline distT="0" distB="0" distL="0" distR="0" wp14:anchorId="28087C8D" wp14:editId="4EEE4A3D">
-            <wp:extent cx="5943600" cy="4212590"/>
-            <wp:effectExtent l="0" t="0" r="0" b="0"/>
-            <wp:docPr id="10" name="Picture 10"/>
-            <wp:cNvGraphicFramePr>
-              <a:graphicFrameLocks xmlns:a="http://schemas.openxmlformats.org/drawingml/2006/main" noChangeAspect="1"/>
-            </wp:cNvGraphicFramePr>
-            <a:graphic xmlns:a="http://schemas.openxmlformats.org/drawingml/2006/main">
-              <a:graphicData uri="http://schemas.openxmlformats.org/drawingml/2006/picture">
-                <pic:pic xmlns:pic="http://schemas.openxmlformats.org/drawingml/2006/picture">
-                  <pic:nvPicPr>
-                    <pic:cNvPr id="1" name=""/>
-                    <pic:cNvPicPr/>
-                  </pic:nvPicPr>
-                  <pic:blipFill>
-                    <a:blip r:embed="rId12"/>
-                    <a:stretch>
-                      <a:fillRect/>
-                    </a:stretch>
-                  </pic:blipFill>
-                  <pic:spPr>
-                    <a:xfrm>
-                      <a:off x="0" y="0"/>
-                      <a:ext cx="5943600" cy="4212590"/>
-                    </a:xfrm>
-                    <a:prstGeom prst="rect">
-                      <a:avLst/>
-                    </a:prstGeom>
-                  </pic:spPr>
-                </pic:pic>
-              </a:graphicData>
-            </a:graphic>
-          </wp:inline>
-        </w:drawing>
-      </w:r>
+    </w:p>
+    <w:p>
+      <w:pPr>
+        <w:pStyle w:val="ListParagraph"/>
+      </w:pPr>
+    </w:p>
+    <w:p>
+      <w:pPr>
+        <w:pStyle w:val="ListParagraph"/>
+      </w:pPr>
+    </w:p>
+    <w:p>
+      <w:pPr>
+        <w:pStyle w:val="ListParagraph"/>
+      </w:pPr>
+    </w:p>
+    <w:p>
+      <w:pPr>
+        <w:pStyle w:val="ListParagraph"/>
+      </w:pPr>
+    </w:p>
+    <w:p>
+      <w:pPr>
+        <w:pStyle w:val="ListParagraph"/>
+      </w:pPr>
     </w:p>
     <w:p>
       <w:pPr>
@@ -694,65 +379,36 @@
         </w:numPr>
       </w:pPr>
       <w:r>
-        <w:t>Click Add button and new endpoind will be added</w:t>
-      </w:r>
-    </w:p>
-    <w:p>
-      <w:pPr>
-        <w:pStyle w:val="ListParagraph"/>
-      </w:pPr>
-      <w:r>
-        <w:lastRenderedPageBreak/>
-        <w:drawing>
-          <wp:inline distT="0" distB="0" distL="0" distR="0" wp14:anchorId="1F252C9F" wp14:editId="423EFD0C">
-            <wp:extent cx="5943600" cy="4107180"/>
-            <wp:effectExtent l="0" t="0" r="0" b="7620"/>
-            <wp:docPr id="12" name="Picture 12"/>
-            <wp:cNvGraphicFramePr>
-              <a:graphicFrameLocks xmlns:a="http://schemas.openxmlformats.org/drawingml/2006/main" noChangeAspect="1"/>
-            </wp:cNvGraphicFramePr>
-            <a:graphic xmlns:a="http://schemas.openxmlformats.org/drawingml/2006/main">
-              <a:graphicData uri="http://schemas.openxmlformats.org/drawingml/2006/picture">
-                <pic:pic xmlns:pic="http://schemas.openxmlformats.org/drawingml/2006/picture">
-                  <pic:nvPicPr>
-                    <pic:cNvPr id="1" name=""/>
-                    <pic:cNvPicPr/>
-                  </pic:nvPicPr>
-                  <pic:blipFill>
-                    <a:blip r:embed="rId13"/>
-                    <a:stretch>
-                      <a:fillRect/>
-                    </a:stretch>
-                  </pic:blipFill>
-                  <pic:spPr>
-                    <a:xfrm>
-                      <a:off x="0" y="0"/>
-                      <a:ext cx="5943600" cy="4107180"/>
-                    </a:xfrm>
-                    <a:prstGeom prst="rect">
-                      <a:avLst/>
-                    </a:prstGeom>
-                  </pic:spPr>
-                </pic:pic>
-              </a:graphicData>
-            </a:graphic>
-          </wp:inline>
-        </w:drawing>
-      </w:r>
-    </w:p>
-    <w:p>
-      <w:pPr>
-        <w:pStyle w:val="ListParagraph"/>
-        <w:numPr>
-          <w:ilvl w:val="0"/>
-          <w:numId w:val="1"/>
-        </w:numPr>
-      </w:pPr>
-      <w:r>
-        <w:t>It will take some time before agent on Management host contacted. Also, discovery normally runs every hour, so as soon it was run – appropriate targets will be created</w:t>
+        <w:t xml:space="preserve">Click Add button and new </w:t>
+      </w:r>
+      <w:r>
+        <w:t>endpoint</w:t>
+      </w:r>
+      <w:r>
+        <w:t xml:space="preserve"> </w:t>
       </w:r>
       <w:bookmarkStart w:id="0" w:name="_GoBack"/>
       <w:bookmarkEnd w:id="0"/>
+      <w:r>
+        <w:t>will be added</w:t>
+      </w:r>
+    </w:p>
+    <w:p>
+      <w:pPr>
+        <w:pStyle w:val="ListParagraph"/>
+      </w:pPr>
+    </w:p>
+    <w:p>
+      <w:pPr>
+        <w:pStyle w:val="ListParagraph"/>
+        <w:numPr>
+          <w:ilvl w:val="0"/>
+          <w:numId w:val="1"/>
+        </w:numPr>
+      </w:pPr>
+      <w:r>
+        <w:t>It will take some time before agent on Management host contacted. Also, discovery normally runs every hour, so as soon it was run – appropriate targets will be created</w:t>
+      </w:r>
     </w:p>
     <w:p>
       <w:pPr>
@@ -770,7 +426,7 @@
 </file>
 
 <file path=word/numbering.xml><?xml version="1.0" encoding="utf-8"?>
-<w:numbering xmlns:wpc="http://schemas.microsoft.com/office/word/2010/wordprocessingCanvas" xmlns:mc="http://schemas.openxmlformats.org/markup-compatibility/2006" xmlns:o="urn:schemas-microsoft-com:office:office" xmlns:r="http://schemas.openxmlformats.org/officeDocument/2006/relationships" xmlns:m="http://schemas.openxmlformats.org/officeDocument/2006/math" xmlns:v="urn:schemas-microsoft-com:vml" xmlns:wp14="http://schemas.microsoft.com/office/word/2010/wordprocessingDrawing" xmlns:wp="http://schemas.openxmlformats.org/drawingml/2006/wordprocessingDrawing" xmlns:w10="urn:schemas-microsoft-com:office:word" xmlns:w="http://schemas.openxmlformats.org/wordprocessingml/2006/main" xmlns:w14="http://schemas.microsoft.com/office/word/2010/wordml" xmlns:w15="http://schemas.microsoft.com/office/word/2012/wordml" xmlns:wpg="http://schemas.microsoft.com/office/word/2010/wordprocessingGroup" xmlns:wpi="http://schemas.microsoft.com/office/word/2010/wordprocessingInk" xmlns:wne="http://schemas.microsoft.com/office/word/2006/wordml" xmlns:wps="http://schemas.microsoft.com/office/word/2010/wordprocessingShape" mc:Ignorable="w14 w15 wp14">
+<w:numbering xmlns:wpc="http://schemas.microsoft.com/office/word/2010/wordprocessingCanvas" xmlns:cx="http://schemas.microsoft.com/office/drawing/2014/chartex" xmlns:cx1="http://schemas.microsoft.com/office/drawing/2015/9/8/chartex" xmlns:cx2="http://schemas.microsoft.com/office/drawing/2015/10/21/chartex" xmlns:cx3="http://schemas.microsoft.com/office/drawing/2016/5/9/chartex" xmlns:cx4="http://schemas.microsoft.com/office/drawing/2016/5/10/chartex" xmlns:cx5="http://schemas.microsoft.com/office/drawing/2016/5/11/chartex" xmlns:cx6="http://schemas.microsoft.com/office/drawing/2016/5/12/chartex" xmlns:cx7="http://schemas.microsoft.com/office/drawing/2016/5/13/chartex" xmlns:cx8="http://schemas.microsoft.com/office/drawing/2016/5/14/chartex" xmlns:mc="http://schemas.openxmlformats.org/markup-compatibility/2006" xmlns:aink="http://schemas.microsoft.com/office/drawing/2016/ink" xmlns:am3d="http://schemas.microsoft.com/office/drawing/2017/model3d" xmlns:o="urn:schemas-microsoft-com:office:office" xmlns:r="http://schemas.openxmlformats.org/officeDocument/2006/relationships" xmlns:m="http://schemas.openxmlformats.org/officeDocument/2006/math" xmlns:v="urn:schemas-microsoft-com:vml" xmlns:wp14="http://schemas.microsoft.com/office/word/2010/wordprocessingDrawing" xmlns:wp="http://schemas.openxmlformats.org/drawingml/2006/wordprocessingDrawing" xmlns:w10="urn:schemas-microsoft-com:office:word" xmlns:w="http://schemas.openxmlformats.org/wordprocessingml/2006/main" xmlns:w14="http://schemas.microsoft.com/office/word/2010/wordml" xmlns:w15="http://schemas.microsoft.com/office/word/2012/wordml" xmlns:w16cid="http://schemas.microsoft.com/office/word/2016/wordml/cid" xmlns:w16se="http://schemas.microsoft.com/office/word/2015/wordml/symex" xmlns:wpg="http://schemas.microsoft.com/office/word/2010/wordprocessingGroup" xmlns:wpi="http://schemas.microsoft.com/office/word/2010/wordprocessingInk" xmlns:wne="http://schemas.microsoft.com/office/word/2006/wordml" xmlns:wps="http://schemas.microsoft.com/office/word/2010/wordprocessingShape" mc:Ignorable="w14 w15 w16se w16cid wp14">
   <w:abstractNum w:abstractNumId="0" w15:restartNumberingAfterBreak="0">
     <w:nsid w:val="40582BA1"/>
     <w:multiLevelType w:val="hybridMultilevel"/>
@@ -1099,7 +755,7 @@
 </file>
 
 <file path=word/styles.xml><?xml version="1.0" encoding="utf-8"?>
-<w:styles xmlns:mc="http://schemas.openxmlformats.org/markup-compatibility/2006" xmlns:r="http://schemas.openxmlformats.org/officeDocument/2006/relationships" xmlns:w="http://schemas.openxmlformats.org/wordprocessingml/2006/main" xmlns:w14="http://schemas.microsoft.com/office/word/2010/wordml" xmlns:w15="http://schemas.microsoft.com/office/word/2012/wordml" mc:Ignorable="w14 w15">
+<w:styles xmlns:mc="http://schemas.openxmlformats.org/markup-compatibility/2006" xmlns:r="http://schemas.openxmlformats.org/officeDocument/2006/relationships" xmlns:w="http://schemas.openxmlformats.org/wordprocessingml/2006/main" xmlns:w14="http://schemas.microsoft.com/office/word/2010/wordml" xmlns:w15="http://schemas.microsoft.com/office/word/2012/wordml" xmlns:w16cid="http://schemas.microsoft.com/office/word/2016/wordml/cid" xmlns:w16se="http://schemas.microsoft.com/office/word/2015/wordml/symex" mc:Ignorable="w14 w15 w16se w16cid">
   <w:docDefaults>
     <w:rPrDefault>
       <w:rPr>
@@ -1115,7 +771,7 @@
       </w:pPr>
     </w:pPrDefault>
   </w:docDefaults>
-  <w:latentStyles w:defLockedState="0" w:defUIPriority="99" w:defSemiHidden="0" w:defUnhideWhenUsed="0" w:defQFormat="0" w:count="371">
+  <w:latentStyles w:defLockedState="0" w:defUIPriority="99" w:defSemiHidden="0" w:defUnhideWhenUsed="0" w:defQFormat="0" w:count="376">
     <w:lsdException w:name="Normal" w:uiPriority="0" w:qFormat="1"/>
     <w:lsdException w:name="heading 1" w:uiPriority="9" w:qFormat="1"/>
     <w:lsdException w:name="heading 2" w:semiHidden="1" w:uiPriority="9" w:unhideWhenUsed="1" w:qFormat="1"/>
@@ -1221,7 +877,6 @@
     <w:lsdException w:name="HTML Sample" w:semiHidden="1" w:unhideWhenUsed="1"/>
     <w:lsdException w:name="HTML Typewriter" w:semiHidden="1" w:unhideWhenUsed="1"/>
     <w:lsdException w:name="HTML Variable" w:semiHidden="1" w:unhideWhenUsed="1"/>
-    <w:lsdException w:name="Normal Table" w:semiHidden="1" w:unhideWhenUsed="1"/>
     <w:lsdException w:name="annotation subject" w:semiHidden="1" w:unhideWhenUsed="1"/>
     <w:lsdException w:name="No List" w:semiHidden="1" w:unhideWhenUsed="1"/>
     <w:lsdException w:name="Outline List 1" w:semiHidden="1" w:unhideWhenUsed="1"/>
@@ -1264,11 +919,8 @@
     <w:lsdException w:name="Table Contemporary" w:semiHidden="1" w:unhideWhenUsed="1"/>
     <w:lsdException w:name="Table Elegant" w:semiHidden="1" w:unhideWhenUsed="1"/>
     <w:lsdException w:name="Table Professional" w:semiHidden="1" w:unhideWhenUsed="1"/>
-    <w:lsdException w:name="Table Subtle 1" w:semiHidden="1" w:unhideWhenUsed="1"/>
     <w:lsdException w:name="Table Subtle 2" w:semiHidden="1" w:unhideWhenUsed="1"/>
     <w:lsdException w:name="Table Web 1" w:semiHidden="1" w:unhideWhenUsed="1"/>
-    <w:lsdException w:name="Table Web 2" w:semiHidden="1" w:unhideWhenUsed="1"/>
-    <w:lsdException w:name="Table Web 3" w:semiHidden="1" w:unhideWhenUsed="1"/>
     <w:lsdException w:name="Balloon Text" w:semiHidden="1" w:unhideWhenUsed="1"/>
     <w:lsdException w:name="Table Grid" w:uiPriority="39"/>
     <w:lsdException w:name="Table Theme" w:semiHidden="1" w:unhideWhenUsed="1"/>
@@ -1487,6 +1139,11 @@
     <w:lsdException w:name="List Table 5 Dark Accent 6" w:uiPriority="50"/>
     <w:lsdException w:name="List Table 6 Colorful Accent 6" w:uiPriority="51"/>
     <w:lsdException w:name="List Table 7 Colorful Accent 6" w:uiPriority="52"/>
+    <w:lsdException w:name="Mention" w:semiHidden="1" w:unhideWhenUsed="1"/>
+    <w:lsdException w:name="Smart Hyperlink" w:semiHidden="1" w:unhideWhenUsed="1"/>
+    <w:lsdException w:name="Hashtag" w:semiHidden="1" w:unhideWhenUsed="1"/>
+    <w:lsdException w:name="Unresolved Mention" w:semiHidden="1" w:unhideWhenUsed="1"/>
+    <w:lsdException w:name="Smart Link" w:semiHidden="1" w:unhideWhenUsed="1"/>
   </w:latentStyles>
   <w:style w:type="paragraph" w:default="1" w:styleId="Normal">
     <w:name w:val="Normal"/>

</xml_diff>